<commit_message>
New translations wvi - privacy policy.docx (Dari)
</commit_message>
<xml_diff>
--- a/translations/parent_text_crisis_afghanistan/fa/fa_WVI - Privacy Policy.docx
+++ b/translations/parent_text_crisis_afghanistan/fa/fa_WVI - Privacy Policy.docx
@@ -46,20 +46,20 @@
           <w:color w:val="000000"/>
           <w:rtl/>
         </w:rPr>
-        <w:t xml:space="preserve">Last updated: </w:t>
-      </w:r>
-      <w:r>
-        <w:rPr>
-          <w:rtl/>
-        </w:rPr>
-        <w:t xml:space="preserve">20 November</w:t>
-      </w:r>
-      <w:r>
-        <w:rPr>
-          <w:color w:val="000000"/>
-          <w:rtl/>
-        </w:rPr>
-        <w:t xml:space="preserve"> 2025</w:t>
+        <w:t xml:space="preserve">آخرین به‌روزرسانی:</w:t>
+      </w:r>
+      <w:r>
+        <w:rPr>
+          <w:rtl/>
+        </w:rPr>
+        <w:t xml:space="preserve"> ۲۰ نوامبر</w:t>
+      </w:r>
+      <w:r>
+        <w:rPr>
+          <w:color w:val="000000"/>
+          <w:rtl/>
+        </w:rPr>
+        <w:t>۲۰۲۵</w:t>
       </w:r>
     </w:p>
     <w:p>
@@ -86,7 +86,7 @@
           <w:szCs w:val="22"/>
           <w:rtl/>
         </w:rPr>
-        <w:t xml:space="preserve">Your data is important to us. This privacy policy describes how we process your personal data collected during your voluntary participation in the evaluation study of </w:t>
+        <w:t xml:space="preserve">اطلاعات شما برای ما اهمیت دارد. این سیاست حفظ حریم خصوصی تشریح می‌کند که چگونه ما داده‌های شخصی شما را که در جریان مشارکت داوطلبانه شما در مطالعه ارزیابی</w:t>
       </w:r>
       <w:r>
         <w:fldChar w:fldCharType="begin"/>
@@ -113,21 +113,6 @@
       </w:r>
       <w:r>
         <w:rPr>
-          <w:rtl/>
-        </w:rPr>
-        <w:t xml:space="preserve"> </w:t>
-      </w:r>
-      <w:r>
-        <w:rPr>
-          <w:color w:val="000000"/>
-          <w:sz w:val="22"/>
-          <w:szCs w:val="22"/>
-          <w:rtl/>
-        </w:rPr>
-        <w:t xml:space="preserve">(the “</w:t>
-      </w:r>
-      <w:r>
-        <w:rPr>
           <w:b w:val="1"/>
           <w:bCs w:val="1"/>
           <w:color w:val="000000"/>
@@ -135,16 +120,13 @@
           <w:szCs w:val="22"/>
           <w:rtl/>
         </w:rPr>
-        <w:t>Programme</w:t>
-      </w:r>
-      <w:r>
-        <w:rPr>
-          <w:color w:val="000000"/>
-          <w:sz w:val="22"/>
-          <w:szCs w:val="22"/>
-          <w:rtl/>
-        </w:rPr>
-        <w:t>”).</w:t>
+        <w:t xml:space="preserve">( برنامهٔ)</w:t>
+      </w:r>
+      <w:r>
+        <w:rPr>
+          <w:rtl/>
+        </w:rPr>
+        <w:t xml:space="preserve">جمع‌آوری شده است، مورد پردازش قرار می‌دهیم</w:t>
       </w:r>
     </w:p>
     <w:p>
@@ -171,7 +153,7 @@
           <w:szCs w:val="22"/>
           <w:rtl/>
         </w:rPr>
-        <w:t xml:space="preserve">More specifically, the Programme consists of a chatbot designed to deliver short, evidence-based parenting and psychosocial support lessons via Whatsapp and/or Telegram (the “</w:t>
+        <w:t xml:space="preserve">به طور مشخص، این برنامه شامل یک چت‌بات می‌باشد که برای ارائهٔ درس‌های کوتاه، مبتنی بر شواهد در زمینهٔ والدگری و حمایت‌های روانی‌اجتماعی از طریق واتس‌اپ و/یا تلگرام طراحی شده است (که از آن به عنوان </w:t>
       </w:r>
       <w:r>
         <w:rPr>
@@ -182,39 +164,39 @@
           <w:szCs w:val="22"/>
           <w:rtl/>
         </w:rPr>
-        <w:t>Chatbot</w:t>
-      </w:r>
-      <w:r>
-        <w:rPr>
-          <w:color w:val="000000"/>
-          <w:sz w:val="22"/>
-          <w:szCs w:val="22"/>
-          <w:rtl/>
-        </w:rPr>
-        <w:t xml:space="preserve">”). The Chatbot will collect information about parenting from participants through two surveys related to parenting and your well-being (one at the beginning and another one month afterwards). All your responses will be pseudonymized and we will use such data to help us understand how to support families like yours and (i) provide you with general, non-personalized, counselling guidance; and (ii) conduct, share and publish analysis / research based on such information (</w:t>
-      </w:r>
-      <w:r>
-        <w:rPr>
-          <w:rtl/>
-        </w:rPr>
-        <w:t xml:space="preserve">only </w:t>
-      </w:r>
-      <w:r>
-        <w:rPr>
-          <w:sz w:val="22"/>
-          <w:szCs w:val="22"/>
-          <w:rtl/>
-        </w:rPr>
-        <w:t xml:space="preserve">published </w:t>
-      </w:r>
-      <w:r>
-        <w:rPr>
-          <w:color w:val="000000"/>
-          <w:sz w:val="22"/>
-          <w:szCs w:val="22"/>
-          <w:rtl/>
-        </w:rPr>
-        <w:t xml:space="preserve">once fully anonymized).</w:t>
+        <w:t xml:space="preserve">چت‌بات </w:t>
+      </w:r>
+      <w:r>
+        <w:rPr>
+          <w:color w:val="000000"/>
+          <w:sz w:val="22"/>
+          <w:szCs w:val="22"/>
+          <w:rtl/>
+        </w:rPr>
+        <w:t xml:space="preserve">یاد می‌شود). چت‌بات از طریق دو نظرسنجی مرتبط با والدگری و بهزیستی شما (یکی در آغاز و دیگری یک ماه بعد)، معلومات مربوط به والدگری را از اشتراک‌کنندگان جمع‌آوری می‌کند. تمام پاسخ‌های شما مستعارسازی خواهد شد و ما از این معلومات برای درک بهتر چگونگی حمایت از خانواده‌هایی مانند خانوادهٔ شما استفاده خواهیم کرد و (i) برای شما رهنمودهای عمومی و غیرشخصی مشاوره‌ای ارائه کنیم; و(ii)انجام، اشتراک‌گذاری و انتشار تحلیل‌ها و تحقیقات مبتنی بر این اطلاعات(</w:t>
+      </w:r>
+      <w:r>
+        <w:rPr>
+          <w:rtl/>
+        </w:rPr>
+        <w:t>فقط</w:t>
+      </w:r>
+      <w:r>
+        <w:rPr>
+          <w:sz w:val="22"/>
+          <w:szCs w:val="22"/>
+          <w:rtl/>
+        </w:rPr>
+        <w:t xml:space="preserve"> زمانی</w:t>
+      </w:r>
+      <w:r>
+        <w:rPr>
+          <w:color w:val="000000"/>
+          <w:sz w:val="22"/>
+          <w:szCs w:val="22"/>
+          <w:rtl/>
+        </w:rPr>
+        <w:t xml:space="preserve"> که به‌طور کامل ناشناس‌سازی شده باشد منتشر می‌گردد).</w:t>
       </w:r>
     </w:p>
     <w:p>
@@ -239,7 +221,7 @@
         <w:rPr>
           <w:rtl/>
         </w:rPr>
-        <w:t xml:space="preserve">Note that using the Chatbot is entirely voluntary, and you will be able to decide at all moments whether or not to answer all, some or none of the questions sent through the Chatbot. </w:t>
+        <w:t xml:space="preserve">توجه داشته باشید که استفاده از چت‌بات کاملاً داوطلبانه است و شما در هر لحظه می‌توانید تصمیم بگیرید که به همه،برخی یا هیچ‌یک از پرسش‌هایی که از طریق چت‌بات ارسال می‌شود، پاسخ دهید </w:t>
       </w:r>
     </w:p>
     <w:p>
@@ -264,7 +246,7 @@
         <w:rPr>
           <w:rtl/>
         </w:rPr>
-        <w:t xml:space="preserve">Please read this privacy policy carefully. By accessing and reading this policy, you confirm to be informed concerning the collection and use of personal data in relation to this policy. We will not use or share your personal data with anyone except as described in this privacy policy.</w:t>
+        <w:t xml:space="preserve">لطفاً این سیاست حفظ حریم خصوصی را با دقت مطالعه کنید. با دسترسی و مطالعهٔ این سیاست، شما تأیید می‌کنید که در خصوص جمع‌آوری و استفاده از داده‌های شخصی مطابق با این سیاست، مطلع هستید. ما داده‌های شخصی شما را با کسی به‌جز آنچه در این سیاست حفظ حریم خصوصی توضیح داده شده است، استفاده یا به اشتراک نخواهیم گذاشت.</w:t>
       </w:r>
     </w:p>
     <w:p>
@@ -291,7 +273,7 @@
           <w:szCs w:val="22"/>
           <w:rtl/>
         </w:rPr>
-        <w:t xml:space="preserve">The terms used in this privacy policy have the same meanings as in </w:t>
+        <w:t xml:space="preserve">اصطلاحاتی که در این پالیسی حفظ حریم خصوصی استفاده شده‌اند، همان معانی را دارند که در</w:t>
       </w:r>
       <w:sdt>
         <w:sdtPr>
@@ -302,20 +284,17 @@
       </w:sdt>
       <w:r>
         <w:rPr>
-          <w:color w:val="000000"/>
-          <w:sz w:val="22"/>
-          <w:szCs w:val="22"/>
-          <w:rtl/>
-        </w:rPr>
-        <w:t xml:space="preserve">our </w:t>
-      </w:r>
-      <w:r>
-        <w:rPr>
-          <w:sz w:val="22"/>
-          <w:szCs w:val="22"/>
-          <w:rtl/>
-        </w:rPr>
-        <w:t xml:space="preserve">terms and conditions</w:t>
+          <w:rtl/>
+        </w:rPr>
+        <w:t xml:space="preserve"> </w:t>
+      </w:r>
+      <w:r>
+        <w:rPr>
+          <w:sz w:val="22"/>
+          <w:szCs w:val="22"/>
+          <w:rtl/>
+        </w:rPr>
+        <w:t xml:space="preserve">شرایط و ضوابط ما</w:t>
       </w:r>
       <w:commentRangeEnd w:id="0"/>
       <w:r>
@@ -328,7 +307,7 @@
           <w:szCs w:val="22"/>
           <w:rtl/>
         </w:rPr>
-        <w:t xml:space="preserve">, unless otherwise defined in this privacy policy.</w:t>
+        <w:t xml:space="preserve"> ذکر شده است، مگر اینکه در این پالیسی حفظ حریم خصوصی طور دیگری تعریف شده باشد.</w:t>
       </w:r>
     </w:p>
     <w:p>
@@ -359,7 +338,7 @@
         <w:rPr>
           <w:rtl/>
         </w:rPr>
-        <w:t xml:space="preserve">Joint Controller</w:t>
+        <w:t xml:space="preserve">کنترل‌کنندهٔ مشترک</w:t>
       </w:r>
     </w:p>
     <w:p>
@@ -389,27 +368,27 @@
           <w:color w:val="000000"/>
           <w:rtl/>
         </w:rPr>
-        <w:t xml:space="preserve">Parenting for Lifelong Health (PLH)</w:t>
-      </w:r>
-      <w:r>
-        <w:rPr>
-          <w:color w:val="000000"/>
-          <w:rtl/>
-        </w:rPr>
-        <w:t xml:space="preserve">, a private company limited by guarantee incorporated </w:t>
-      </w:r>
-      <w:r>
-        <w:rPr>
-          <w:rtl/>
-        </w:rPr>
-        <w:t xml:space="preserve">and existing </w:t>
-      </w:r>
-      <w:r>
-        <w:rPr>
-          <w:color w:val="000000"/>
-          <w:rtl/>
-        </w:rPr>
-        <w:t xml:space="preserve">under the laws of England and Wales; </w:t>
+        <w:t xml:space="preserve">پرنتینگ برای صحت مادام‌العمر (PLH)</w:t>
+      </w:r>
+      <w:r>
+        <w:rPr>
+          <w:color w:val="000000"/>
+          <w:rtl/>
+        </w:rPr>
+        <w:t xml:space="preserve">، یک شرکت خصوصی محدود با ضمانت که ثبت شده </w:t>
+      </w:r>
+      <w:r>
+        <w:rPr>
+          <w:rtl/>
+        </w:rPr>
+        <w:t xml:space="preserve">و مطابق </w:t>
+      </w:r>
+      <w:r>
+        <w:rPr>
+          <w:color w:val="000000"/>
+          <w:rtl/>
+        </w:rPr>
+        <w:t xml:space="preserve">قوانین انگلستان و ویلز فعالیت می‌کند؛ </w:t>
       </w:r>
       <w:r>
         <w:rPr>
@@ -418,20 +397,20 @@
           <w:color w:val="000000"/>
           <w:rtl/>
         </w:rPr>
-        <w:t xml:space="preserve">World Vision International (WVI), through its branch in Cyprus,</w:t>
-      </w:r>
-      <w:r>
-        <w:rPr>
-          <w:color w:val="000000"/>
-          <w:rtl/>
-        </w:rPr>
-        <w:t xml:space="preserve"> a corporation incorporated and existing under the laws of</w:t>
-      </w:r>
-      <w:r>
-        <w:rPr>
-          <w:rtl/>
-        </w:rPr>
-        <w:t xml:space="preserve"> the State of California of the United States of America; and </w:t>
+        <w:t xml:space="preserve">ورلد ویژن انترنشنل (WVI)، از طریق شعبه آن در قبرس،</w:t>
+      </w:r>
+      <w:r>
+        <w:rPr>
+          <w:color w:val="000000"/>
+          <w:rtl/>
+        </w:rPr>
+        <w:t xml:space="preserve"> یک نهاد ثبت‌شده و فعال تحت قوانین </w:t>
+      </w:r>
+      <w:r>
+        <w:rPr>
+          <w:rtl/>
+        </w:rPr>
+        <w:t xml:space="preserve">ایالت کالیفورنیا ایالات متحده امریکا؛ و </w:t>
       </w:r>
       <w:r>
         <w:rPr>
@@ -439,20 +418,20 @@
           <w:bCs w:val="1"/>
           <w:rtl/>
         </w:rPr>
-        <w:t xml:space="preserve">the University of Oxford,</w:t>
-      </w:r>
-      <w:r>
-        <w:rPr>
-          <w:rtl/>
-        </w:rPr>
-        <w:t xml:space="preserve"> jointly determine the purposes and m</w:t>
-      </w:r>
-      <w:r>
-        <w:rPr>
-          <w:color w:val="000000"/>
-          <w:rtl/>
-        </w:rPr>
-        <w:t xml:space="preserve">eans of the processing described in this notice and, therefore, act as joint controllers of your personal data (“</w:t>
+        <w:t xml:space="preserve">دانشگاه آکسفورد،</w:t>
+      </w:r>
+      <w:r>
+        <w:rPr>
+          <w:rtl/>
+        </w:rPr>
+        <w:t xml:space="preserve"> به صورت مشترک اهداف و وسایل </w:t>
+      </w:r>
+      <w:r>
+        <w:rPr>
+          <w:color w:val="000000"/>
+          <w:rtl/>
+        </w:rPr>
+        <w:t xml:space="preserve">پروسس کردن معلومات شرح‌داده‌شده در این اطلاعیه را تعیین می‌کنند و در نتیجه، به‌عنوان کنترول‌کو‌کننده‌های مشترک معلومات شخصی شما (“</w:t>
       </w:r>
       <w:r>
         <w:rPr>
@@ -461,14 +440,14 @@
           <w:color w:val="000000"/>
           <w:rtl/>
         </w:rPr>
-        <w:t xml:space="preserve">Joint Controllers</w:t>
-      </w:r>
-      <w:r>
-        <w:rPr>
-          <w:color w:val="000000"/>
-          <w:rtl/>
-        </w:rPr>
-        <w:t xml:space="preserve">”, “</w:t>
+        <w:t xml:space="preserve">کنترول‌کننده‌های مشترک</w:t>
+      </w:r>
+      <w:r>
+        <w:rPr>
+          <w:color w:val="000000"/>
+          <w:rtl/>
+        </w:rPr>
+        <w:t xml:space="preserve">”، “</w:t>
       </w:r>
       <w:r>
         <w:rPr>
@@ -477,14 +456,14 @@
           <w:color w:val="000000"/>
           <w:rtl/>
         </w:rPr>
-        <w:t>we</w:t>
-      </w:r>
-      <w:r>
-        <w:rPr>
-          <w:color w:val="000000"/>
-          <w:rtl/>
-        </w:rPr>
-        <w:t xml:space="preserve">” or “</w:t>
+        <w:t>ما</w:t>
+      </w:r>
+      <w:r>
+        <w:rPr>
+          <w:color w:val="000000"/>
+          <w:rtl/>
+        </w:rPr>
+        <w:t xml:space="preserve">” یا “</w:t>
       </w:r>
       <w:r>
         <w:rPr>
@@ -493,14 +472,14 @@
           <w:color w:val="000000"/>
           <w:rtl/>
         </w:rPr>
-        <w:t>us</w:t>
-      </w:r>
-      <w:r>
-        <w:rPr>
-          <w:color w:val="000000"/>
-          <w:rtl/>
-        </w:rPr>
-        <w:t xml:space="preserve">”). </w:t>
+        <w:t>ما</w:t>
+      </w:r>
+      <w:r>
+        <w:rPr>
+          <w:color w:val="000000"/>
+          <w:rtl/>
+        </w:rPr>
+        <w:t xml:space="preserve">”) عمل می‌نمایند. </w:t>
       </w:r>
     </w:p>
     <w:p>
@@ -530,7 +509,7 @@
         <w:rPr>
           <w:rtl/>
         </w:rPr>
-        <w:t xml:space="preserve">PLH address: Barnett House, 32 Wellington Square, Oxford, OX1 2ER, United Kingdom</w:t>
+        <w:t xml:space="preserve">نشانی PLH: خانهٔ بارنت، شماره ۳۲، میدان ولینگتون، آکسفورد، OX1 2ER، بریتانیا</w:t>
       </w:r>
     </w:p>
     <w:p>
@@ -560,7 +539,7 @@
         <w:rPr>
           <w:rtl/>
         </w:rPr>
-        <w:t xml:space="preserve">WVI (Cyprus Branch) address: 280 Strovolous Avenue, 2048 Strovolous, Nicosia, Cyprus</w:t>
+        <w:t xml:space="preserve">نشانی WVI (شعبه قبرس): خیابان ۲۸۰ استروولوس، ۲۰۴۸ استروولوس، نیکوزیا، قبرس</w:t>
       </w:r>
     </w:p>
     <w:p>
@@ -590,7 +569,7 @@
         <w:rPr>
           <w:rtl/>
         </w:rPr>
-        <w:t xml:space="preserve">University of Oxford University address: Wellington Square, Oxford OX1 2JD, United Kingdom</w:t>
+        <w:t xml:space="preserve">نشانی دانشگاه آکسفورد: میدان ولینگتون، آکسفورد OX1 2JD، بریتانیا</w:t>
       </w:r>
     </w:p>
     <w:p>
@@ -615,13 +594,13 @@
           <w:color w:val="000000"/>
           <w:rtl/>
         </w:rPr>
-        <w:t xml:space="preserve">As Joint Controllers, we have agreed how we share the tasks and responsibilities for processing your personal data. You may request further information on the key elements of such arrangement by contacting WVI and / or PLH, the primary points of contact, using the details provided </w:t>
-      </w:r>
-      <w:r>
-        <w:rPr>
-          <w:rtl/>
-        </w:rPr>
-        <w:t xml:space="preserve">in the “Contact Us” section below.</w:t>
+        <w:t xml:space="preserve">به‌عنوان کنترل‌کنندگان مشترک، ما توافق کرده‌ایم که چگونه وظایف و مسئولیت‌ها را برای پردازش داده‌های شخصی شما تقسیم کنیم. شما می‌توانید اطلاعات بیشتری در مورد عناصر کلیدی چنین ترتیبی درخواست کنید، با تماس گرفتن با WVI و/یا PLH، نقاط اصلی تماس، با استفاده از جزئیات ارائه شده </w:t>
+      </w:r>
+      <w:r>
+        <w:rPr>
+          <w:rtl/>
+        </w:rPr>
+        <w:t xml:space="preserve">در بخش «تماس با ما» در زیر.</w:t>
       </w:r>
     </w:p>
     <w:p>
@@ -645,7 +624,7 @@
         <w:rPr>
           <w:rtl/>
         </w:rPr>
-        <w:t xml:space="preserve">Nevertheless, you may also contact the respective Data Protection Officers (DPOs) at:</w:t>
+        <w:t xml:space="preserve">با این حال، شما همچنین می‌توانید با مسئولین حفاظت از داده‌های مربوطه (DPOها) در آدرس‌های زیر تماس بگیرید:</w:t>
       </w:r>
     </w:p>
     <w:p>
@@ -673,14 +652,15 @@
         <w:rPr>
           <w:rtl/>
         </w:rPr>
-        <w:t xml:space="preserve">PLH DPO: </w:t>
+        <w:t xml:space="preserve">مسئول حفاظت از داده‌های PLH: </w:t>
       </w:r>
       <w:hyperlink r:id="rId9">
         <w:r>
           <w:rPr>
             <w:rtl/>
           </w:rPr>
-          <w:t>hannah@parentingforlifelonghealth.org</w:t>
+          <w:t xml:space="preserve">hannah@parentingforlifelonghealth.org
+</w:t>
         </w:r>
       </w:hyperlink>
     </w:p>
@@ -706,14 +686,15 @@
         <w:rPr>
           <w:rtl/>
         </w:rPr>
-        <w:t xml:space="preserve">WVI DPO: </w:t>
+        <w:t xml:space="preserve">مسئول حفاظت از داده‌های WVI: </w:t>
       </w:r>
       <w:hyperlink r:id="rId10">
         <w:r>
           <w:rPr>
             <w:rtl/>
           </w:rPr>
-          <w:t>kate_kobaidze@wvi.org</w:t>
+          <w:t xml:space="preserve">kate_kobaidze@wvi.org
+</w:t>
         </w:r>
       </w:hyperlink>
     </w:p>
@@ -743,7 +724,7 @@
         <w:rPr>
           <w:rtl/>
         </w:rPr>
-        <w:t xml:space="preserve">University of Oxford: olly.robertson@spi.ox.ac.uk</w:t>
+        <w:t xml:space="preserve">دانشگاه آکسفورد: olly.robertson@spi.ox.ac.uk</w:t>
       </w:r>
     </w:p>
     <w:p>
@@ -767,7 +748,7 @@
         <w:rPr>
           <w:rtl/>
         </w:rPr>
-        <w:t xml:space="preserve">Your personal data is processed in accordance with the Regulation (EU) 2016/679 (GDPR) and, where applicable, UK GDPR for processing in the United Kingdom.</w:t>
+        <w:t xml:space="preserve">داده‌های شخصی شما مطابق با مقررات (EU) 2016/679 (GDPR) و در صورت کاربرد، مطابق با UK GDPR برای پردازش در بریتانیا، پردازش می‌شود.</w:t>
       </w:r>
     </w:p>
     <w:p>
@@ -801,7 +782,7 @@
           <w:szCs w:val="22"/>
           <w:rtl/>
         </w:rPr>
-        <w:t xml:space="preserve">What personal data</w:t>
+        <w:t xml:space="preserve">چه داده‌های شخصی</w:t>
       </w:r>
       <w:r>
         <w:rPr>
@@ -812,7 +793,19 @@
           <w:szCs w:val="22"/>
           <w:rtl/>
         </w:rPr>
-        <w:t xml:space="preserve"> do </w:t>
+        <w:t xml:space="preserve"> دربارهٔ شما جمع‌آوری</w:t>
+      </w:r>
+      <w:r>
+        <w:rPr>
+          <w:b w:val="1"/>
+          <w:bCs w:val="1"/>
+          <w:smallCaps w:val="1"/>
+          <w:color w:val="000000"/>
+          <w:sz w:val="22"/>
+          <w:szCs w:val="22"/>
+          <w:rtl/>
+        </w:rPr>
+        <w:t>می‌کنیم</w:t>
       </w:r>
       <w:r>
         <w:fldChar w:fldCharType="begin"/>
@@ -837,23 +830,12 @@
           <w:b w:val="1"/>
           <w:bCs w:val="1"/>
           <w:smallCaps w:val="1"/>
-          <w:sz w:val="22"/>
-          <w:szCs w:val="22"/>
-          <w:rtl/>
-        </w:rPr>
-        <w:t xml:space="preserve"> collec</w:t>
-      </w:r>
-      <w:r>
-        <w:rPr>
-          <w:b w:val="1"/>
-          <w:bCs w:val="1"/>
-          <w:smallCaps w:val="1"/>
-          <w:color w:val="000000"/>
-          <w:sz w:val="22"/>
-          <w:szCs w:val="22"/>
-          <w:rtl/>
-        </w:rPr>
-        <w:t xml:space="preserve">t about you and how do we use it?</w:t>
+          <w:color w:val="000000"/>
+          <w:sz w:val="22"/>
+          <w:szCs w:val="22"/>
+          <w:rtl/>
+        </w:rPr>
+        <w:t xml:space="preserve"> و چگونه از آن استفاده می‌کنیم؟</w:t>
       </w:r>
     </w:p>
     <w:p>
@@ -878,7 +860,7 @@
         <w:rPr>
           <w:rtl/>
         </w:rPr>
-        <w:t xml:space="preserve">For the purpose of this privacy policy, “personal data” means any information that can identify an individual, either directly or indirectly. This distinction is important: the personal data we process is pseudonymized, meaning that while it does not directly identify you (ie. we do not request your name or any direct identifiers), it could still be linked back to you in certain circumstances (as further explained below). </w:t>
+        <w:t xml:space="preserve">برای اهداف این سیاست حفظ حریم خصوصی، «داده‌های شخصی» به هر گونه اطلاعاتی گفته می‌شود که بتواند یک فرد را به طور مستقیم یا غیرمستقیم شناسایی کند. این تمایز اهمیت دارد: داده‌های شخصی که ما پردازش می‌کنیم، مستعارسازی شده‌اند، به این معنا که در حالی که به‌طور مستقیم شما را شناسایی نمی‌کنند (مثلاً ما نام شما یا هیچ شناسهٔ مستقیم دیگری را درخواست نمی‌کنیم)، در برخی شرایط ممکن است همچنان به شما مرتبط شوند (همان‌طور که در ادامه توضیح داده شده است). </w:t>
       </w:r>
     </w:p>
     <w:p>
@@ -903,7 +885,7 @@
         <w:rPr>
           <w:rtl/>
         </w:rPr>
-        <w:t xml:space="preserve">Although we do process your phone number in order to enable the Chatbot to send and receive messages, please note that the Chatbot platform RapidPro (our data processor) automatically encrypts your phone number by replacing it with a unique random code. As a result, your original phone number is not visible to us and cannot be recovered directly from our systems.</w:t>
+        <w:t xml:space="preserve">اگرچه ما شماره تلفن شما را پردازش می‌کنیم تا چت‌بات بتواند پیام‌ها را ارسال و دریافت کند، لطفاً توجه داشته باشید که پلتفرم چت‌بات RapidPro (پردازشگر دادهٔ ما) به‌طور خودکار شماره تلفن شما را رمزنگاری می‌کند و آن را با یک کد تصادفی یکتا جایگزین می‌نماید. در نتیجه، شماره تلفن اصلی شما برای ما قابل مشاهده نیست و نمی‌توان آن را مستقیماً از سیستم‌های ما بازیابی کرد.</w:t>
       </w:r>
     </w:p>
     <w:p>
@@ -928,7 +910,7 @@
         <w:rPr>
           <w:rtl/>
         </w:rPr>
-        <w:t xml:space="preserve">Accordingly, any personal data you choose to provide through the Chatbot (which is entirely voluntary) will not be linked to your name or any directly identifying information. The types of personal data that may be collected include:</w:t>
+        <w:t xml:space="preserve">بنابراین، هرگونه دادهٔ شخصی که شما از طریق چت‌بات ارائه می‌کنید (که کاملاً داوطلبانه است) به نام شما یا هیچ اطلاعات شناسایی مستقیم دیگری مرتبط نخواهد شد. انواع داده‌های شخصی که ممکن است جمع‌آوری شوند شامل موارد زیر است:</w:t>
       </w:r>
     </w:p>
     <w:p>
@@ -957,7 +939,7 @@
         <w:rPr>
           <w:rtl/>
         </w:rPr>
-        <w:t xml:space="preserve">Personal details (gender, nationality, age, marital status, current locality/city of residence);</w:t>
+        <w:t xml:space="preserve">جزئیات شخصی (جنسیت، تابعیت، سن، وضعیت تأهل، محل/شهر فعلی اقامت)؛</w:t>
       </w:r>
     </w:p>
     <w:p>
@@ -998,20 +980,12 @@
       </w:r>
       <w:r>
         <w:rPr>
-          <w:sz w:val="22"/>
-          <w:szCs w:val="22"/>
-          <w:rtl/>
-        </w:rPr>
-        <w:t xml:space="preserve"> </w:t>
-      </w:r>
-      <w:r>
-        <w:rPr>
-          <w:color w:val="000000"/>
-          <w:sz w:val="22"/>
-          <w:szCs w:val="22"/>
-          <w:rtl/>
-        </w:rPr>
-        <w:t xml:space="preserve">log data (IP address, device name).</w:t>
+          <w:color w:val="000000"/>
+          <w:sz w:val="22"/>
+          <w:szCs w:val="22"/>
+          <w:rtl/>
+        </w:rPr>
+        <w:t xml:space="preserve">داده‌های لاگ (آدرس IP، نام دستگاه)</w:t>
       </w:r>
     </w:p>
     <w:p>
@@ -1043,20 +1017,20 @@
           <w:color w:val="000000"/>
           <w:rtl/>
         </w:rPr>
-        <w:t xml:space="preserve">Responses to surveys and messages or feedback. This might include sensitive data (particularly health data). We will only process it if we have received your consent. In any case, you can always choose not to provide this kind of data by not </w:t>
-      </w:r>
-      <w:r>
-        <w:rPr>
-          <w:rtl/>
-        </w:rPr>
-        <w:t xml:space="preserve">answering the</w:t>
-      </w:r>
-      <w:r>
-        <w:rPr>
-          <w:color w:val="000000"/>
-          <w:rtl/>
-        </w:rPr>
-        <w:t xml:space="preserve"> question.</w:t>
+        <w:t xml:space="preserve">پاسخ‌ها به نظرسنجی‌ها و پیام‌ها یا بازخوردها. این ممکن است شامل داده‌های حساس (به‌ویژه داده‌های بهداشتی) نیز باشد. ما تنها در صورتی آن را پردازش خواهیم کرد که رضایت شما را دریافت کرده باشیم. در هر صورت، شما همیشه می‌توانید تصمیم بگیرید که این نوع داده‌ها را ارائه نکنید، با عدم </w:t>
+      </w:r>
+      <w:r>
+        <w:rPr>
+          <w:rtl/>
+        </w:rPr>
+        <w:t xml:space="preserve">پاسخ‌دهی به </w:t>
+      </w:r>
+      <w:r>
+        <w:rPr>
+          <w:color w:val="000000"/>
+          <w:rtl/>
+        </w:rPr>
+        <w:t>سؤال</w:t>
       </w:r>
     </w:p>
     <w:p>
@@ -1085,7 +1059,7 @@
         <w:rPr>
           <w:rtl/>
         </w:rPr>
-        <w:t xml:space="preserve">We also collect information about the number and age of your children. Where such information is provided, you (as the parent or legal guardian) are responsible for informing your child about this processing, in a manner appropriate to their age and level of understanding. We can provide a child-friendly explanation upon request.</w:t>
+        <w:t xml:space="preserve">ما همچنین اطلاعاتی دربارهٔ تعداد و سن فرزندان شما جمع‌آوری می‌کنیم. زمانی که چنین اطلاعاتی ارائه می‌شود، شما (به‌عنوان والد یا سرپرست قانونی) مسئول اطلاع‌رسانی به فرزندتان دربارهٔ این پردازش هستید، به روشی که متناسب با سن و سطح درک او باشد. ما می‌توانیم در صورت درخواست، توضیحی مناسب برای کودکان ارائه دهیم.</w:t>
       </w:r>
     </w:p>
     <w:p>
@@ -1110,7 +1084,7 @@
         <w:rPr>
           <w:rtl/>
         </w:rPr>
-        <w:t xml:space="preserve">Find below a granular table with the purposes and legal bases under which we process your personal data:</w:t>
+        <w:t xml:space="preserve">جدول جزئی زیر شامل اهداف و مبانی قانونی است که بر اساس آن‌ها داده‌های شخصی شما پردازش می‌شوند:</w:t>
       </w:r>
     </w:p>
     <w:tbl>
@@ -1204,7 +1178,7 @@
               <w:rPr>
                 <w:rtl/>
               </w:rPr>
-              <w:t xml:space="preserve">Categories of personal data processed </w:t>
+              <w:t xml:space="preserve">دسته‌بندی داده‌های شخصی پردازش‌شده </w:t>
             </w:r>
           </w:p>
         </w:tc>
@@ -1240,7 +1214,7 @@
               <w:rPr>
                 <w:rtl/>
               </w:rPr>
-              <w:t xml:space="preserve">Purposes of processing</w:t>
+              <w:t xml:space="preserve">اهداف پردازش</w:t>
             </w:r>
           </w:p>
         </w:tc>
@@ -1276,7 +1250,7 @@
               <w:rPr>
                 <w:rtl/>
               </w:rPr>
-              <w:t xml:space="preserve">Legal basis</w:t>
+              <w:t xml:space="preserve">مبنای قانونی</w:t>
             </w:r>
           </w:p>
         </w:tc>
@@ -1312,7 +1286,7 @@
               <w:rPr>
                 <w:rtl/>
               </w:rPr>
-              <w:t xml:space="preserve">Data retention period</w:t>
+              <w:t xml:space="preserve">دوره نگهداری داده‌ها</w:t>
             </w:r>
           </w:p>
         </w:tc>
@@ -1353,7 +1327,7 @@
               <w:rPr>
                 <w:rtl/>
               </w:rPr>
-              <w:t>a</w:t>
+              <w:t>الف</w:t>
             </w:r>
           </w:p>
         </w:tc>
@@ -1388,7 +1362,7 @@
               <w:rPr>
                 <w:rtl/>
               </w:rPr>
-              <w:t xml:space="preserve">Personal details</w:t>
+              <w:t xml:space="preserve">جزئیات شخصی</w:t>
             </w:r>
           </w:p>
           <w:p>
@@ -1413,7 +1387,7 @@
               <w:rPr>
                 <w:rtl/>
               </w:rPr>
-              <w:t xml:space="preserve">Phone Number</w:t>
+              <w:t xml:space="preserve">شماره تلفن</w:t>
             </w:r>
           </w:p>
           <w:p>
@@ -1438,7 +1412,7 @@
               <w:rPr>
                 <w:rtl/>
               </w:rPr>
-              <w:t xml:space="preserve">Log data</w:t>
+              <w:t xml:space="preserve">داده‌های لاگ</w:t>
             </w:r>
           </w:p>
           <w:p>
@@ -1463,7 +1437,7 @@
               <w:rPr>
                 <w:rtl/>
               </w:rPr>
-              <w:t xml:space="preserve">Messages and responses (which may include special categories of personal data)</w:t>
+              <w:t xml:space="preserve">پیام‌ها و پاسخ‌ها (که ممکن است شامل دسته‌های ویژه‌ای از داده‌های شخصی باشد)</w:t>
             </w:r>
           </w:p>
           <w:p>
@@ -1488,7 +1462,7 @@
               <w:rPr>
                 <w:rtl/>
               </w:rPr>
-              <w:t xml:space="preserve">Children data (i.e., age and number of siblings).</w:t>
+              <w:t xml:space="preserve">معلومات مرتبط به اطفال (یعنی: سن و تعداد خواهر و برادر).</w:t>
             </w:r>
           </w:p>
         </w:tc>
@@ -1523,7 +1497,7 @@
               <w:rPr>
                 <w:rtl/>
               </w:rPr>
-              <w:t xml:space="preserve">Providing the service (to provide parenting support including by  communicating with you when you contact us)</w:t>
+              <w:t xml:space="preserve">ارائهٔ خدمات (برای فراهم‌سازی حمایت‌های والدگری، از جمله برقراری ارتباط با شما زمانی که با ما تماس می‌گیرید)</w:t>
             </w:r>
           </w:p>
         </w:tc>
@@ -1558,7 +1532,7 @@
               <w:rPr>
                 <w:rtl/>
               </w:rPr>
-              <w:t xml:space="preserve">Performance of a contract and consent (in relation to special categories of personal data as explained above)</w:t>
+              <w:t xml:space="preserve">اجرای قرارداد و رضایت (در ارتباط با دسته‌های ویژهٔ معلومات شخصی همان‌گونه که در بالا توضیح داده شد)</w:t>
             </w:r>
           </w:p>
         </w:tc>
@@ -1597,7 +1571,7 @@
                 <w:szCs w:val="22"/>
                 <w:rtl/>
               </w:rPr>
-              <w:t xml:space="preserve">We will retain your personal data that may enable us to identify you (specifically your phone number) for as long as it is needed for messages delivery. That is, until you request the messaging to stop or for as long as you may continue to use the </w:t>
+              <w:t xml:space="preserve">ما معلومات شخصی شما را که ممکن است ما را قادر به شناسایی شما سازد (به طور مشخص شمارهٔ تلفن شما)، تا زمانی که برای ارسال و دریافت پیام‌ها نیاز باشد، حفظ خواهیم کرد. یعنی، تا زمانی‌ که شما درخواست توقف ارسال پیام‌ها را نمایید یا تا زمانی‌ که به استفاده از </w:t>
             </w:r>
             <w:r>
               <w:fldChar w:fldCharType="begin"/>
@@ -1622,13 +1596,7 @@
                 <w:szCs w:val="22"/>
                 <w:rtl/>
               </w:rPr>
-              <w:t xml:space="preserve">. If you do not interact with the Chatbot within 72 hours, your session will be considered inactive and your data will not be processed</w:t>
-            </w:r>
-            <w:r>
-              <w:rPr>
-                <w:rtl/>
-              </w:rPr>
-              <w:t xml:space="preserve"> </w:t>
+              <w:t xml:space="preserve"> ادامه دهید. اگر تا مدت ۷۲ ساعت با چت‌بات تعامل نکنید، نشست شما غیرفعال محسوب خواهد شد و معلومات شما</w:t>
             </w:r>
             <w:r>
               <w:rPr>
@@ -1637,7 +1605,7 @@
                 <w:szCs w:val="22"/>
                 <w:rtl/>
               </w:rPr>
-              <w:t xml:space="preserve">for active communication or re-contact.</w:t>
+              <w:t xml:space="preserve">برای برقراری ارتباط فعال یا تماس مجدد مورد پردازش قرار نخواهد گرفت.</w:t>
             </w:r>
           </w:p>
           <w:p>
@@ -1664,7 +1632,7 @@
               <w:rPr>
                 <w:rtl/>
               </w:rPr>
-              <w:t xml:space="preserve">In any case, we will delete your phone number no later than twelve (12) months after you have been deemed inactive or once the Programme has ended, whichever occurs first. </w:t>
+              <w:t xml:space="preserve">در هر صورت، ما شمارهٔ تلفن شما را حداکثر تا دوازده (۱۲) ماه پس از زمانی که غیرفعال محسوب شوید، یا پس از ختم برنامه ـ هرکدام که زودتر واقع شود ـ حذف خواهیم کرد. </w:t>
             </w:r>
           </w:p>
         </w:tc>
@@ -1705,7 +1673,7 @@
               <w:rPr>
                 <w:rtl/>
               </w:rPr>
-              <w:t>b</w:t>
+              <w:t>ب</w:t>
             </w:r>
           </w:p>
         </w:tc>
@@ -1740,7 +1708,7 @@
               <w:rPr>
                 <w:rtl/>
               </w:rPr>
-              <w:t xml:space="preserve">Personal details</w:t>
+              <w:t xml:space="preserve">معلومات شخصی</w:t>
             </w:r>
           </w:p>
           <w:p>
@@ -1765,7 +1733,7 @@
               <w:rPr>
                 <w:rtl/>
               </w:rPr>
-              <w:t xml:space="preserve">Phone Number</w:t>
+              <w:t xml:space="preserve">شماره تلیفون</w:t>
             </w:r>
           </w:p>
           <w:p>
@@ -1790,7 +1758,7 @@
               <w:rPr>
                 <w:rtl/>
               </w:rPr>
-              <w:t xml:space="preserve">Log data </w:t>
+              <w:t xml:space="preserve">معلومات لاگ </w:t>
             </w:r>
           </w:p>
           <w:p>
@@ -1815,7 +1783,7 @@
               <w:rPr>
                 <w:rtl/>
               </w:rPr>
-              <w:t xml:space="preserve">Any further personal data necessary to assert or defend one's rights in civil, administrative or criminal proceedings.</w:t>
+              <w:t xml:space="preserve">هرگونه معلومات شخصی اضافی که برای اثبات یا دفاع از حقوق شخص در جریان دعاوی حقوقی، اداری یا جزایی لازم باشد.</w:t>
             </w:r>
           </w:p>
         </w:tc>
@@ -1850,7 +1818,7 @@
               <w:rPr>
                 <w:rtl/>
               </w:rPr>
-              <w:t xml:space="preserve">Protecting our rights and interests in case of litigation.</w:t>
+              <w:t xml:space="preserve">حفاظت از حقوق و منافع ما در صورت بروز دعوای حقوقی.</w:t>
             </w:r>
           </w:p>
         </w:tc>
@@ -1885,7 +1853,7 @@
               <w:rPr>
                 <w:rtl/>
               </w:rPr>
-              <w:t xml:space="preserve">Legitimate interests to protect our rights and interests</w:t>
+              <w:t xml:space="preserve">منافع مشروع برای حفاظت از حقوق و منافع ما</w:t>
             </w:r>
           </w:p>
         </w:tc>
@@ -1920,7 +1888,7 @@
               <w:rPr>
                 <w:rtl/>
               </w:rPr>
-              <w:t xml:space="preserve">Same as above. </w:t>
+              <w:t xml:space="preserve">همان‌طور که در بالا ذکر شد </w:t>
             </w:r>
           </w:p>
         </w:tc>
@@ -1961,7 +1929,7 @@
               <w:rPr>
                 <w:rtl/>
               </w:rPr>
-              <w:t>c</w:t>
+              <w:t>ج</w:t>
             </w:r>
           </w:p>
         </w:tc>
@@ -1996,7 +1964,7 @@
               <w:rPr>
                 <w:rtl/>
               </w:rPr>
-              <w:t xml:space="preserve">Personal details</w:t>
+              <w:t xml:space="preserve">معلوات شخصی</w:t>
             </w:r>
           </w:p>
           <w:p>
@@ -2021,7 +1989,7 @@
               <w:rPr>
                 <w:rtl/>
               </w:rPr>
-              <w:t xml:space="preserve">Phone Number</w:t>
+              <w:t xml:space="preserve">شماره تلیفون</w:t>
             </w:r>
           </w:p>
           <w:p>
@@ -2046,7 +2014,7 @@
               <w:rPr>
                 <w:rtl/>
               </w:rPr>
-              <w:t xml:space="preserve">Log data</w:t>
+              <w:t xml:space="preserve">معلومات لاگ</w:t>
             </w:r>
           </w:p>
           <w:p>
@@ -2071,7 +2039,7 @@
               <w:rPr>
                 <w:rtl/>
               </w:rPr>
-              <w:t xml:space="preserve">Feedback provided</w:t>
+              <w:t xml:space="preserve">بازخورد ارائه‌شده</w:t>
             </w:r>
           </w:p>
         </w:tc>
@@ -2106,7 +2074,7 @@
               <w:rPr>
                 <w:rtl/>
               </w:rPr>
-              <w:t xml:space="preserve">Feedback processing </w:t>
+              <w:t xml:space="preserve">پردازش بازخورد </w:t>
             </w:r>
           </w:p>
         </w:tc>
@@ -2141,7 +2109,7 @@
               <w:rPr>
                 <w:rtl/>
               </w:rPr>
-              <w:t xml:space="preserve">Legitimate interests to improve the service</w:t>
+              <w:t xml:space="preserve">منافع مشروع برای بهبود خدمات</w:t>
             </w:r>
           </w:p>
         </w:tc>
@@ -2176,7 +2144,7 @@
               <w:rPr>
                 <w:rtl/>
               </w:rPr>
-              <w:t xml:space="preserve">We will retain your personal data for as long as for the period strictly necessary to achieve the relevant purposes. </w:t>
+              <w:t xml:space="preserve">ما داده‌های شخصی شما را برای مدت زمانی که به‌طور دقیق برای دستیابی به اهداف مربوطه لازم است، نگهداری خواهیم کرد. </w:t>
             </w:r>
           </w:p>
         </w:tc>
@@ -2217,7 +2185,7 @@
               <w:rPr>
                 <w:rtl/>
               </w:rPr>
-              <w:t>d</w:t>
+              <w:t>د</w:t>
             </w:r>
           </w:p>
         </w:tc>
@@ -2252,7 +2220,7 @@
               <w:rPr>
                 <w:rtl/>
               </w:rPr>
-              <w:t xml:space="preserve">Personal details</w:t>
+              <w:t xml:space="preserve">معلومات شخصی</w:t>
             </w:r>
           </w:p>
           <w:p>
@@ -2277,7 +2245,7 @@
               <w:rPr>
                 <w:rtl/>
               </w:rPr>
-              <w:t xml:space="preserve">Phone Number</w:t>
+              <w:t xml:space="preserve">شماره تلیفون</w:t>
             </w:r>
           </w:p>
           <w:p>
@@ -2302,7 +2270,7 @@
               <w:rPr>
                 <w:rtl/>
               </w:rPr>
-              <w:t xml:space="preserve">Log data</w:t>
+              <w:t xml:space="preserve">معلومات لاگ</w:t>
             </w:r>
           </w:p>
           <w:p>
@@ -2327,7 +2295,7 @@
               <w:rPr>
                 <w:rtl/>
               </w:rPr>
-              <w:t xml:space="preserve">Messages and responses (which may include special categories of personal data)</w:t>
+              <w:t xml:space="preserve">پیام‌ها و پاسخ‌ها (که ممکن است شامل دسته‌های ویژه‌ای از داده‌های شخصی باشد)</w:t>
             </w:r>
           </w:p>
           <w:p>
@@ -2352,7 +2320,7 @@
               <w:rPr>
                 <w:rtl/>
               </w:rPr>
-              <w:t xml:space="preserve">Children data (i.e., age and number of siblings).</w:t>
+              <w:t xml:space="preserve">معلومات مرتبط با اطفال (یعنی: سن و تعداد خواهر و برادر).</w:t>
             </w:r>
           </w:p>
         </w:tc>
@@ -2387,7 +2355,7 @@
               <w:rPr>
                 <w:rtl/>
               </w:rPr>
-              <w:t xml:space="preserve">Compliance with legal obligations (e.g., data protection).</w:t>
+              <w:t xml:space="preserve">رعایت الزامات قانونی (مثلاً حفاظت از معلومات).</w:t>
             </w:r>
           </w:p>
         </w:tc>
@@ -2422,7 +2390,7 @@
               <w:rPr>
                 <w:rtl/>
               </w:rPr>
-              <w:t xml:space="preserve">The need to comply with legal obligations </w:t>
+              <w:t xml:space="preserve">نیاز به رعایت الزامات قانونی </w:t>
             </w:r>
           </w:p>
         </w:tc>
@@ -2457,7 +2425,7 @@
               <w:rPr>
                 <w:rtl/>
               </w:rPr>
-              <w:t xml:space="preserve">We will retain your personal information for as long as necessary to comply with such obligations.</w:t>
+              <w:t xml:space="preserve">ما اطلاعات شخصی شما را تا زمانی که برای رعایت این الزامات لازم است، نگهداری خواهیم کرد.</w:t>
             </w:r>
           </w:p>
         </w:tc>
@@ -2498,7 +2466,7 @@
               <w:rPr>
                 <w:rtl/>
               </w:rPr>
-              <w:t>e</w:t>
+              <w:t>ح</w:t>
             </w:r>
           </w:p>
         </w:tc>
@@ -2533,7 +2501,7 @@
               <w:rPr>
                 <w:rtl/>
               </w:rPr>
-              <w:t xml:space="preserve">Personal details</w:t>
+              <w:t xml:space="preserve">معلومات شخصی</w:t>
             </w:r>
           </w:p>
           <w:p>
@@ -2558,7 +2526,7 @@
               <w:rPr>
                 <w:rtl/>
               </w:rPr>
-              <w:t xml:space="preserve">Phone Number</w:t>
+              <w:t xml:space="preserve">شماره تلیفون</w:t>
             </w:r>
           </w:p>
           <w:p>
@@ -2583,7 +2551,7 @@
               <w:rPr>
                 <w:rtl/>
               </w:rPr>
-              <w:t xml:space="preserve">Log data</w:t>
+              <w:t xml:space="preserve">معلومات لاگ</w:t>
             </w:r>
           </w:p>
           <w:p>
@@ -2608,7 +2576,7 @@
               <w:rPr>
                 <w:rtl/>
               </w:rPr>
-              <w:t xml:space="preserve">Messages and responses (which may include special categories of personal data)</w:t>
+              <w:t xml:space="preserve">پیام‌ها و پاسخ‌ها (که ممکن است شامل دسته‌های ویژه‌ای از داده‌های شخصی باشد)</w:t>
             </w:r>
           </w:p>
           <w:p>
@@ -2633,7 +2601,7 @@
               <w:rPr>
                 <w:rtl/>
               </w:rPr>
-              <w:t xml:space="preserve">Children data (i.e., age and number of siblings).</w:t>
+              <w:t xml:space="preserve">اطلاعات کودکان (یعنی: سن و تعداد خواهر و برادر).</w:t>
             </w:r>
           </w:p>
         </w:tc>
@@ -2668,7 +2636,7 @@
               <w:rPr>
                 <w:rtl/>
               </w:rPr>
-              <w:t xml:space="preserve">To anonymize personal data to conduct research and for  reporting purposes (i.e. completion of longitudinal analyses and donor reporting) by us or other third parties such as the University of Oxford. Once we delete your phone number, we consider your data to be anonymized, as it would no longer be reasonably possible for us to identify you. </w:t>
+              <w:t xml:space="preserve">برای ناشناس‌سازی داده‌های شخصی به‌منظور انجام پژوهش و گزارش‌دهی (یعنی تکمیل تحلیل‌های طولی و گزارش‌دهی به اهداکنندگان) توسط ما یا سایر اشخاص ثالث مانند دانشگاه آکسفورد. زمانی که شماره تلفن شما را حذف کنیم، داده‌های شما را ناشناس در نظر می‌گیریم، زیرا دیگر به‌طور معقول برای ما ممکن نخواهد بود که شما را شناسایی کنیم. </w:t>
             </w:r>
           </w:p>
           <w:p>
@@ -2693,7 +2661,7 @@
               <w:rPr>
                 <w:rtl/>
               </w:rPr>
-              <w:t xml:space="preserve">Only for the sake of clarity, we note that in exceptional circumstances such data could be regarded as pseudonymized; however, we would not, would never attempt to, and could not reasonably re-identify you.</w:t>
+              <w:t xml:space="preserve">فقط برای وضوح، یادآوری می‌کنیم که در شرایط استثنایی چنین داده‌هایی می‌توانند به‌عنوان شبه‌ناشناس در نظر گرفته شوند؛ با این حال، ما هرگز تلاش نخواهیم کرد و به‌طور معقول قادر به شناسایی مجدد شما نخواهیم بود.</w:t>
             </w:r>
           </w:p>
           <w:p>
@@ -2718,7 +2686,7 @@
               <w:rPr>
                 <w:rtl/>
               </w:rPr>
-              <w:t xml:space="preserve">In any case, all published results will always be presented in aggregated form.</w:t>
+              <w:t xml:space="preserve">در هر صورت، تمام نتایج منتشرشده همواره به‌صورت تجمیعی ارائه خواهند شد.</w:t>
             </w:r>
           </w:p>
         </w:tc>
@@ -2753,7 +2721,7 @@
               <w:rPr>
                 <w:rtl/>
               </w:rPr>
-              <w:t xml:space="preserve">Legitimate interests to protect personal data and the service as a whole.</w:t>
+              <w:t xml:space="preserve">منافع مشروع برای حفاظت از داده‌های شخصی و کل سرویس.</w:t>
             </w:r>
           </w:p>
         </w:tc>
@@ -2790,13 +2758,13 @@
                 <w:szCs w:val="22"/>
                 <w:rtl/>
               </w:rPr>
-              <w:t xml:space="preserve">We will retain your</w:t>
+              <w:t xml:space="preserve">ما داده‌های</w:t>
             </w:r>
             <w:r>
               <w:rPr>
                 <w:rtl/>
               </w:rPr>
-              <w:t xml:space="preserve">     </w:t>
+              <w:t xml:space="preserve"> </w:t>
             </w:r>
             <w:r>
               <w:rPr>
@@ -2811,7 +2779,7 @@
               <w:rPr>
                 <w:rtl/>
               </w:rPr>
-              <w:t xml:space="preserve">     </w:t>
+              <w:t xml:space="preserve"> شخصی شما را برای مدت زمان لازم به‌منظور دستیابی به اهداف مربوطه نگهداری خواهیم کرد (یعنی تا زمانی که ناشناس‌سازی کامل انجام شود).</w:t>
             </w:r>
             <w:r>
               <w:rPr>
@@ -2820,7 +2788,7 @@
                 <w:szCs w:val="22"/>
                 <w:rtl/>
               </w:rPr>
-              <w:t xml:space="preserve">personal information for the time necessary to achieve the relevant purposes (ie. until complete anonymization is finalized). </w:t>
+              <w:t xml:space="preserve">. </w:t>
             </w:r>
           </w:p>
           <w:p>
@@ -2845,7 +2813,7 @@
               <w:rPr>
                 <w:rtl/>
               </w:rPr>
-              <w:t xml:space="preserve">Afterwards, we may retain your data only for the period needed to defend against potential legal or contractual claims, and in any case for no longer than four (4) years from your last use of the Chatbot.</w:t>
+              <w:t xml:space="preserve">پس از آن، ممکن است داده‌های شما را تنها برای مدتی که برای دفاع در برابر ادعاهای قانونی یا قراردادی احتمالی لازم است نگهداری کنیم و در هر صورت نه بیش از چهار (۴) سال از آخرین استفاده شما از چت‌بات.</w:t>
             </w:r>
           </w:p>
         </w:tc>
@@ -2893,7 +2861,7 @@
         <w:rPr>
           <w:rtl/>
         </w:rPr>
-        <w:t xml:space="preserve">Where we process personal data in fulfilment of our own legitimate interests, we carry out a balancing test (available upon request) to verify that said legitimate interests are not overridden by your interests or rights.</w:t>
+        <w:t xml:space="preserve">زمانی که ما داده‌های شخصی را برای تحقق منافع مشروع خود پردازش می‌کنیم، یک آزمون تعادلی انجام می‌دهیم (که در صورت درخواست در دسترس است) تا تأیید کنیم که این منافع مشروع توسط منافع یا حقوق شما تحت‌الشعاع قرار نگرفته است.</w:t>
       </w:r>
     </w:p>
     <w:p>
@@ -2922,7 +2890,7 @@
         <w:rPr>
           <w:rtl/>
         </w:rPr>
-        <w:t xml:space="preserve">Storage, Recipients and International transfers of data</w:t>
+        <w:t xml:space="preserve">ذخیره‌سازی، گیرندگان و انتقال بین‌المللی داده‌ها</w:t>
       </w:r>
     </w:p>
     <w:p>
@@ -2947,7 +2915,7 @@
         <w:rPr>
           <w:rtl/>
         </w:rPr>
-        <w:t xml:space="preserve">All data collected through the Chatbot is encrypted in transit and at rest and the Chatbot is hosted on secure servers operated by IDEMS (data processor) on behalf of PLH in the European Union (EU) or United Kingdom (UK). </w:t>
+        <w:t xml:space="preserve">تمام داده‌های جمع‌آوری‌شده از طریق چت‌بات در حین انتقال و در حالت ذخیره‌سازی رمزنگاری شده‌اند و چت‌بات روی سرورهای امنی میزبانی می‌شود که توسط IDEMS (پردازشگر داده) به نمایندگی از PLH در اتحادیه اروپا (EU) یا بریتانیا (UK) اداره می‌شوند </w:t>
       </w:r>
     </w:p>
     <w:p>
@@ -2976,7 +2944,7 @@
           <w:szCs w:val="22"/>
           <w:rtl/>
         </w:rPr>
-        <w:t xml:space="preserve">In addition to IDEMS, the </w:t>
+        <w:t xml:space="preserve">علاوه بر IDEMS، </w:t>
       </w:r>
       <w:r>
         <w:fldChar w:fldCharType="begin"/>
@@ -3001,7 +2969,7 @@
           <w:szCs w:val="22"/>
           <w:rtl/>
         </w:rPr>
-        <w:t xml:space="preserve"> is supported by duly authorized third parties that may have access to your personal data in order to provide their services, acting as data processors on our behalf, including:</w:t>
+        <w:t xml:space="preserve"> توسط اشخاص ثالث مجاز نیز پشتیبانی می‌شود که ممکن است برای ارائهٔ خدمات خود به داده‌های شخصی شما دسترسی داشته باشند و به نمایندگی از ما به‌عنوان پردازشگر داده عمل کنند، از جمله:</w:t>
       </w:r>
     </w:p>
     <w:p>
@@ -3032,7 +3000,7 @@
           <w:szCs w:val="22"/>
           <w:rtl/>
         </w:rPr>
-        <w:t xml:space="preserve">To provide the </w:t>
+        <w:t xml:space="preserve">برای ارائهٔ </w:t>
       </w:r>
       <w:r>
         <w:fldChar w:fldCharType="begin"/>
@@ -3057,7 +3025,7 @@
           <w:szCs w:val="22"/>
           <w:rtl/>
         </w:rPr>
-        <w:t xml:space="preserve"> on our behalf;</w:t>
+        <w:t xml:space="preserve"> به نمایندگی از ما؛</w:t>
       </w:r>
     </w:p>
     <w:p>
@@ -3088,7 +3056,7 @@
           <w:szCs w:val="22"/>
           <w:rtl/>
         </w:rPr>
-        <w:t xml:space="preserve">To perform </w:t>
+        <w:t xml:space="preserve">برای انجام خدمات مرتبط با </w:t>
       </w:r>
       <w:r>
         <w:fldChar w:fldCharType="begin"/>
@@ -3113,7 +3081,7 @@
           <w:szCs w:val="22"/>
           <w:rtl/>
         </w:rPr>
-        <w:t xml:space="preserve">-related services; or</w:t>
+        <w:t xml:space="preserve">؛ یا</w:t>
       </w:r>
     </w:p>
     <w:p>
@@ -3144,7 +3112,7 @@
           <w:szCs w:val="22"/>
           <w:rtl/>
         </w:rPr>
-        <w:t xml:space="preserve">To assist us in analysing how our </w:t>
+        <w:t xml:space="preserve">برای کمک به ما در تحلیل اینکه </w:t>
       </w:r>
       <w:r>
         <w:fldChar w:fldCharType="begin"/>
@@ -3169,7 +3137,7 @@
           <w:szCs w:val="22"/>
           <w:rtl/>
         </w:rPr>
-        <w:t xml:space="preserve"> is used.</w:t>
+        <w:t xml:space="preserve"> ما چگونه استفاده می‌شود.</w:t>
       </w:r>
     </w:p>
     <w:p>
@@ -3194,7 +3162,7 @@
         <w:rPr>
           <w:rtl/>
         </w:rPr>
-        <w:t xml:space="preserve">The third-party service providers include the following:</w:t>
+        <w:t xml:space="preserve">ارائه‌دهندگان خدمات شخص ثالث شامل موارد زیر هستند:</w:t>
       </w:r>
     </w:p>
     <w:p>
@@ -3223,7 +3191,7 @@
         <w:rPr>
           <w:rtl/>
         </w:rPr>
-        <w:t>WhatsApp</w:t>
+        <w:t>واتس‌اپ</w:t>
       </w:r>
     </w:p>
     <w:p>
@@ -3252,7 +3220,7 @@
         <w:rPr>
           <w:rtl/>
         </w:rPr>
-        <w:t>Telegram</w:t>
+        <w:t>تلگرام</w:t>
       </w:r>
     </w:p>
     <w:p>
@@ -3281,7 +3249,7 @@
         <w:rPr>
           <w:rtl/>
         </w:rPr>
-        <w:t>360Dialog</w:t>
+        <w:t>۳۶۰دایالوگ</w:t>
       </w:r>
     </w:p>
     <w:p>
@@ -3310,7 +3278,7 @@
         <w:rPr>
           <w:rtl/>
         </w:rPr>
-        <w:t xml:space="preserve">Amazon Web Services</w:t>
+        <w:t xml:space="preserve">آمازون وب سرویسز</w:t>
       </w:r>
     </w:p>
     <w:p>
@@ -3340,7 +3308,7 @@
         <w:rPr>
           <w:rtl/>
         </w:rPr>
-        <w:t xml:space="preserve">Google Cloud Platform</w:t>
+        <w:t xml:space="preserve">گوگل کلود پلتفرم</w:t>
       </w:r>
     </w:p>
     <w:p>
@@ -3370,7 +3338,7 @@
         <w:rPr>
           <w:rtl/>
         </w:rPr>
-        <w:t>RapidPro</w:t>
+        <w:t>رپیدپرو</w:t>
       </w:r>
     </w:p>
     <w:p>
@@ -3395,7 +3363,7 @@
         <w:rPr>
           <w:rtl/>
         </w:rPr>
-        <w:t xml:space="preserve">Your aggregated personal data may also be shared with (I) WVI field offices involved in the Programme (ie. WV Romania, WV Ukraine, WV Georgia, WV Afghanistan), which support the promotion and use of the Chatbot but have no access to your personal data and do not determine the purposes and means for its processing; and (ii) researchers and partners working in the improvement or implementation of Parenting in Crisis Chatbot including those outside your country. </w:t>
+        <w:t xml:space="preserve">داده‌های شخصی تجمیع‌شدهٔ شما ممکن است همچنین با (i) دفاتر میدانی WVI که در برنامه شرکت دارند (مثلاً WV رومانی، WV اوکراین، WV گرجستان، WV افغانستان)، که از ترویج و استفاده از چت‌بات حمایت می‌کنند اما به داده‌های شخصی شما دسترسی ندارند و اهداف و روش‌های پردازش آن را تعیین نمی‌کنند؛ و (ii) پژوهشگران و شرکایی که در بهبود یا اجرای چت‌بات والدگری در بحران فعالیت دارند، از جمله افرادی که خارج از کشور شما هستند، به اشتراک گذاشته شود </w:t>
       </w:r>
     </w:p>
     <w:p>
@@ -3420,7 +3388,7 @@
         <w:rPr>
           <w:rtl/>
         </w:rPr>
-        <w:t xml:space="preserve">All recipients above are located either in the EU and/or UK. However, if at any moment we transfer your personal data outside the EU and/or UK, we will ensure that your personal data remains protected by using lawful safeguards such as Standard Contractual Clauses or transfers to countries with adequate data protection laws. This means your personal data will continue to receive the same level of protection as required under applicable data protection laws. For more information or to obtain a copy of the appropriate safeguards implemented, you will be able to contact us at contact details mentioned in the “Contact Us” section below.</w:t>
+        <w:t xml:space="preserve">تمام گیرندگان فوق یا در اتحادیه اروپا و/یا بریتانیا مستقر هستند. با این حال، اگر در هر لحظه داده‌های شخصی شما را به خارج از اتحادیه اروپا و/یا بریتانیا منتقل کنیم، اطمینان خواهیم داد که داده‌های شخصی شما همچنان محافظت می‌شوند، از طریق استفاده از تضمین‌های قانونی مانند بندهای قراردادی استاندارد یا انتقال به کشورهایی با قوانین حفاظت داده کافی. این بدان معناست که داده‌های شخصی شما همچنان همان سطح حفاظت را که مطابق با قوانین حفاظت داده‌های قابل اجرا لازم است، دریافت خواهند کرد. برای اطلاعات بیشتر یا دریافت نسخه‌ای از تضمین‌های مناسب اجرا شده، می‌توانید با ما از طریق جزئیات تماس ذکر شده در بخش «تماس با ما» در زیر تماس بگیرید.</w:t>
       </w:r>
     </w:p>
     <w:p>
@@ -3445,7 +3413,7 @@
         <w:rPr>
           <w:rtl/>
         </w:rPr>
-        <w:t xml:space="preserve">Finally, we may also disclose personal data to authorities or external consultants when necessary to achieve the purposes set out in the table above.</w:t>
+        <w:t xml:space="preserve">در نهایت، ما همچنین ممکن است داده‌های شخصی را به مقامات یا مشاوران خارجی افشا کنیم، زمانی که این کار برای دستیابی به اهداف مندرج در جدول بالا لازم باشد.</w:t>
       </w:r>
     </w:p>
     <w:p>
@@ -3472,7 +3440,7 @@
           <w:szCs w:val="22"/>
           <w:rtl/>
         </w:rPr>
-        <w:t xml:space="preserve">This </w:t>
+        <w:t xml:space="preserve">این </w:t>
       </w:r>
       <w:r>
         <w:fldChar w:fldCharType="begin"/>
@@ -3497,7 +3465,7 @@
           <w:szCs w:val="22"/>
           <w:rtl/>
         </w:rPr>
-        <w:t xml:space="preserve"> may contain links to other sites that are not covered by this privacy policy. If you click on a third-party link, you will be directed to that site. This privacy policy applies only to the processing of your personal data by this </w:t>
+        <w:t xml:space="preserve"> ممکن است شامل پیوندهایی به سایت‌های دیگر باشد که تحت پوشش این سیاست حفظ حریم خصوصی قرار ندارند. اگر روی یک پیوند شخص ثالث کلیک کنید، به آن سایت هدایت خواهید شد. این سیاست حفظ حریم خصوصی تنها برای پردازش داده‌های شخصی شما توسط این </w:t>
       </w:r>
       <w:r>
         <w:fldChar w:fldCharType="begin"/>
@@ -3522,7 +3490,7 @@
           <w:szCs w:val="22"/>
           <w:rtl/>
         </w:rPr>
-        <w:t xml:space="preserve">. It does not address, and we are not responsible for, the privacy, information, or other practices of any third parties, including any third party operating any site or service to which this </w:t>
+        <w:t xml:space="preserve"> اعمال می‌شود. این سیاست به حریم خصوصی، اطلاعات یا سایر شیوه‌های هرگونه شخص ثالث نمی‌پردازد و ما مسئولیتی در قبال آن‌ها نداریم، از جمله هر شخص ثالثی که هر سایتی یا خدماتی را که این </w:t>
       </w:r>
       <w:r>
         <w:fldChar w:fldCharType="begin"/>
@@ -3547,7 +3515,7 @@
           <w:szCs w:val="22"/>
           <w:rtl/>
         </w:rPr>
-        <w:t xml:space="preserve"> links to.</w:t>
+        <w:t xml:space="preserve"> به آن لینک می‌دهد، اداره می‌کند.</w:t>
       </w:r>
     </w:p>
     <w:p>
@@ -3578,7 +3546,7 @@
         <w:rPr>
           <w:rtl/>
         </w:rPr>
-        <w:t xml:space="preserve">How long do we keep your data?</w:t>
+        <w:t xml:space="preserve">داده‌های شما تا چه مدت نگهداری می‌شوند؟</w:t>
       </w:r>
     </w:p>
     <w:p>
@@ -3603,7 +3571,7 @@
         <w:rPr>
           <w:rtl/>
         </w:rPr>
-        <w:t xml:space="preserve">We will retain your personal information for the periods set out in the table above. </w:t>
+        <w:t xml:space="preserve">ما اطلاعات شخصی شما را برای مدت‌هایی که در جدول بالا مشخص شده است نگهداری خواهیم کرد. </w:t>
       </w:r>
     </w:p>
     <w:p>
@@ -3634,7 +3602,7 @@
         <w:rPr>
           <w:rtl/>
         </w:rPr>
-        <w:t xml:space="preserve">How do we keep your data secure?</w:t>
+        <w:t xml:space="preserve">چگونه داده‌های شما را امن نگه می‌داریم؟</w:t>
       </w:r>
     </w:p>
     <w:p>
@@ -3659,7 +3627,7 @@
         <w:rPr>
           <w:rtl/>
         </w:rPr>
-        <w:t xml:space="preserve">We value your trust in providing us your personal data, thus we are striving to use commercially acceptable means for protecting it. We reserve the right to the storage of your data on third party servers or databases outside of the listed Parenting in Crisis Chatbot team (refer to the section on International Transfers of Data and Recipients) that provide security measures compliant with applicable privacy laws and regulations.</w:t>
+        <w:t xml:space="preserve">ما به اعتمادی که با ارائه داده‌های شخصی خود به ما می‌کنید ارزش می‌. ما حق نگهداری داده‌های شما را روی سرورها یا پایگاه‌های دادهٔ اشخاص ثالث خارج از تیم ذکر شدهٔ چت‌بات والدگری در بحران (به بخش انتقال بین‌المللی داده‌ها و گیرندگان مراجعه کنید) که اقدامات امنیتی مطابق با قوانین و مقررات حفظ حریم خصوصی قابل اجرا ارائه می‌دهند، برای خود محفوظ می‌داریم.</w:t>
       </w:r>
     </w:p>
     <w:p>
@@ -3690,7 +3658,7 @@
         <w:rPr>
           <w:rtl/>
         </w:rPr>
-        <w:t xml:space="preserve">Your data protection rights</w:t>
+        <w:t xml:space="preserve">حقوق شما در زمینهٔ حفاظت از داده‌ها</w:t>
       </w:r>
     </w:p>
     <w:p>
@@ -3715,7 +3683,7 @@
         <w:rPr>
           <w:rtl/>
         </w:rPr>
-        <w:t xml:space="preserve">Under applicable data protection laws you may have certain rights in relation to your personal data, including:</w:t>
+        <w:t xml:space="preserve">بر اساس قوانین حفاظت از داده‌های قابل اجرا، شما ممکن است حقوق مشخصی در ارتباط با داده‌های شخصی خود داشته باشید، از جمله:</w:t>
       </w:r>
     </w:p>
     <w:p>
@@ -3744,7 +3712,7 @@
         <w:rPr>
           <w:rtl/>
         </w:rPr>
-        <w:t xml:space="preserve">Your right of access - You have the right to know what personal data about you we are processing as well as to obtain a  copy of such personal data.</w:t>
+        <w:t xml:space="preserve">حق دسترسی شما – شما حق دارید بدانید که چه داده‌های شخصی دربارهٔ شما را ما پردازش می‌کنیم و همچنین حق دریافت نسخه‌ای از این داده‌های شخصی را دارید.</w:t>
       </w:r>
     </w:p>
     <w:p>
@@ -3773,7 +3741,7 @@
         <w:rPr>
           <w:rtl/>
         </w:rPr>
-        <w:t xml:space="preserve">Your right to rectification - You have the right to ask us to rectify your personal data if you think it is inaccurate. You also have the right to ask us to complete information you think is incomplete.</w:t>
+        <w:t xml:space="preserve">حق اصلاح شما – شما حق دارید از ما بخواهید داده‌های شخصی خود را اصلاح کنیم، اگر فکر می‌کنید که نادرست هستند. شما همچنین حق دارید از ما بخواهید اطلاعاتی را که فکر می‌کنید ناقص است تکمیل کنیم.</w:t>
       </w:r>
     </w:p>
     <w:p>
@@ -3802,7 +3770,7 @@
         <w:rPr>
           <w:rtl/>
         </w:rPr>
-        <w:t xml:space="preserve">Your right to erasure - You have the right to ask us to erase your personal data in certain circumstances.</w:t>
+        <w:t xml:space="preserve">حق حذف شما – شما حق دارید در شرایط خاصی از ما بخواهید داده‌های شخصی خود را حذف کنیم.</w:t>
       </w:r>
     </w:p>
     <w:p>
@@ -3832,13 +3800,13 @@
           <w:color w:val="000000"/>
           <w:rtl/>
         </w:rPr>
-        <w:t xml:space="preserve">Your right to withdraw consent for data processing at any time - You can choose to halt the processing of your data if consent was the legal basis for handling your personal data. For example, </w:t>
-      </w:r>
-      <w:r>
-        <w:rPr>
-          <w:rtl/>
-        </w:rPr>
-        <w:t xml:space="preserve">you can withdraw your consent for sensitive-data processing at any time by typing ‘STOP’ in the Chatbot.</w:t>
+        <w:t xml:space="preserve">حق شما در لغو رضایت برای پردازش داده‌ها در هر زمان – شما می‌توانید تصمیم بگیرید پردازش داده‌های خود را متوقف کنید، در صورتی که رضایت شما مبنای قانونی پردازش داده‌های شخصی شما بوده باشد. به‌عنوان مثال، </w:t>
+      </w:r>
+      <w:r>
+        <w:rPr>
+          <w:rtl/>
+        </w:rPr>
+        <w:t xml:space="preserve">شما می‌توانید رضایت خود برای پردازش داده‌های حساس را در هر زمان با تایپ کردن «STOP» در چت‌بات لغو کنید.</w:t>
       </w:r>
     </w:p>
     <w:p>
@@ -3867,7 +3835,7 @@
         <w:rPr>
           <w:rtl/>
         </w:rPr>
-        <w:t xml:space="preserve">Your right to restriction of processing - You have the right to ask us to restrict the processing of your personal data in certain circumstances.</w:t>
+        <w:t xml:space="preserve">حق شما در محدود کردن پردازش – شما حق دارید در شرایط خاصی از ما بخواهید پردازش داده‌های شخصی شما محدود شود.</w:t>
       </w:r>
     </w:p>
     <w:p>
@@ -3896,7 +3864,7 @@
         <w:rPr>
           <w:rtl/>
         </w:rPr>
-        <w:t xml:space="preserve">Your right to object to processing - You have the right to object to the processing of your personal data in certain circumstances.</w:t>
+        <w:t xml:space="preserve">حق شما در اعتراض به پردازش – شما حق دارید در شرایط خاصی به پردازش داده‌های شخصی خود اعتراض کنید.</w:t>
       </w:r>
     </w:p>
     <w:p>
@@ -3926,7 +3894,7 @@
         <w:rPr>
           <w:rtl/>
         </w:rPr>
-        <w:t xml:space="preserve">Your right to data portability - You have the right to ask that we transfer the personal data you gave us to another organisation, or to you, in certain circumstances.</w:t>
+        <w:t xml:space="preserve">حق شما در انتقال داده‌ها – شما حق دارید در شرایط خاصی درخواست کنید که داده‌های شخصی‌ای که در اختیار ما قرار داده‌اید به سازمان دیگری یا به خود شما منتقل شود.</w:t>
       </w:r>
     </w:p>
     <w:p>
@@ -3956,7 +3924,7 @@
         <w:rPr>
           <w:rtl/>
         </w:rPr>
-        <w:t xml:space="preserve">Your right to object to processing – Where we process your personal data based on our legitimate interests, you may object at any time. We will stop processing unless we can demonstrate compelling legitimate grounds to continue.</w:t>
+        <w:t xml:space="preserve">حق شما در اعتراض به پردازش – زمانی که ما داده‌های شخصی شما را بر اساس منافع مشروع خود پردازش می‌کنیم، شما می‌توانید در هر زمان اعتراض کنید. ما پردازش را متوقف خواهیم کرد، مگر اینکه بتوانیم دلایل مشروع قانع‌کننده‌ای برای ادامهٔ آن ارائه دهیم.</w:t>
       </w:r>
     </w:p>
     <w:p>
@@ -3982,7 +3950,7 @@
           <w:color w:val="000000"/>
           <w:rtl/>
         </w:rPr>
-        <w:t xml:space="preserve">You may exercise these rights or request further information about your rights by contacting us at &lt;</w:t>
+        <w:t xml:space="preserve">شما می‌توانید از این حقوق استفاده کنید یا اطلاعات بیشتری در مورد حقوق خود درخواست کنید، با تماس با ما از طریق &lt;</w:t>
       </w:r>
       <w:hyperlink r:id="rId11">
         <w:r>
@@ -3991,7 +3959,8 @@
             <w:u w:val="single"/>
             <w:rtl/>
           </w:rPr>
-          <w:t>info@parentingforlifelonghealth.org</w:t>
+          <w:t xml:space="preserve">info@parentingforlifelonghealth.org
+</w:t>
         </w:r>
       </w:hyperlink>
       <w:r>
@@ -3999,7 +3968,7 @@
           <w:color w:val="000000"/>
           <w:rtl/>
         </w:rPr>
-        <w:t xml:space="preserve">&gt; or &lt;</w:t>
+        <w:t xml:space="preserve">&gt; &lt;</w:t>
       </w:r>
       <w:hyperlink r:id="rId12">
         <w:r>
@@ -4008,7 +3977,8 @@
             <w:u w:val="single"/>
             <w:rtl/>
           </w:rPr>
-          <w:t>kate_kobaidze@wvi.org</w:t>
+          <w:t xml:space="preserve">kate_kobaidze@wvi.org یا
+</w:t>
         </w:r>
       </w:hyperlink>
       <w:r>
@@ -4016,7 +3986,7 @@
           <w:color w:val="000000"/>
           <w:rtl/>
         </w:rPr>
-        <w:t xml:space="preserve">&gt;. </w:t>
+        <w:t xml:space="preserve"> </w:t>
       </w:r>
     </w:p>
     <w:p>
@@ -4041,7 +4011,7 @@
         <w:rPr>
           <w:rtl/>
         </w:rPr>
-        <w:t xml:space="preserve">You are not required to pay any charge for exercising your rights. Depending on the circumstances and the nature of your request it may not be possible for us to do what you have asked, for example, where there is a statutory or contractual requirement for us to process your data and it would not be possible to fulfil our legal obligations if we were to stop. </w:t>
+        <w:t xml:space="preserve">برای استفاده از حقوق خود ملزم به پرداخت هیچ هزینه‌ای نیستید. بسته به شرایط و ماهیت درخواست شما، ممکن است برای ما امکان‌پذیر نباشد که آنچه را شما درخواست کرده‌اید انجام دهیم، برای مثال، زمانی که یک الزام قانونی یا قراردادی وجود دارد که ما باید داده‌های شما را پردازش کنیم و در صورت توقف، قادر به انجام تعهدات قانونی خود نخواهیم بود. </w:t>
       </w:r>
     </w:p>
     <w:p>
@@ -4069,20 +4039,20 @@
           <w:color w:val="000000"/>
           <w:rtl/>
         </w:rPr>
-        <w:t xml:space="preserve">You can also lodge a complaint </w:t>
-      </w:r>
-      <w:r>
-        <w:rPr>
-          <w:rtl/>
-        </w:rPr>
-        <w:t xml:space="preserve">to the competent</w:t>
-      </w:r>
-      <w:r>
-        <w:rPr>
-          <w:color w:val="000000"/>
-          <w:rtl/>
-        </w:rPr>
-        <w:t xml:space="preserve"> data protection supervisory authority in the EU. Additionally, please note that you may also approach the data protection authority of your country of residence (when it exists):</w:t>
+        <w:t xml:space="preserve">شما همچنان می‌توانید شکایت خود</w:t>
+      </w:r>
+      <w:r>
+        <w:rPr>
+          <w:rtl/>
+        </w:rPr>
+        <w:t xml:space="preserve"> را نزد مرجع ناظر حفاظت از </w:t>
+      </w:r>
+      <w:r>
+        <w:rPr>
+          <w:color w:val="000000"/>
+          <w:rtl/>
+        </w:rPr>
+        <w:t xml:space="preserve">داده‌های ذی‌صلاح در اتحادیه اروپا ثبت نمایید. همچنین، لطفاً توجه داشته باشید که شما می‌توانید (در صورت موجود بودن) به مرجع حفاظت از داده‌های کشور محل اقامت خود نیز مراجعه نمایید:</w:t>
       </w:r>
     </w:p>
     <w:p>
@@ -4117,14 +4087,17 @@
           <w:color w:val="000000"/>
           <w:rtl/>
         </w:rPr>
-        <w:t>Romania:</w:t>
-      </w:r>
-      <w:r>
-        <w:rPr>
-          <w:color w:val="000000"/>
-          <w:rtl/>
-        </w:rPr>
-        <w:t xml:space="preserve"> Autoritatea Națională de Supraveghere a Prelucrării Datelor cu Caracter Personal (ANSPDCP) Email : anspdcp@dataprotection.ro | </w:t>
+        <w:t>رومانی:</w:t>
+      </w:r>
+      <w:r>
+        <w:rPr>
+          <w:color w:val="000000"/>
+          <w:rtl/>
+        </w:rPr>
+        <w:t xml:space="preserve">
+Autoritatea Națională de Supraveghere a Prelucrării Datelor cu Caracter Personal (ANSPDCP)
+ایمیل: anspdcp@dataprotection.ro
+ </w:t>
       </w:r>
       <w:hyperlink r:id="rId13">
         <w:r>
@@ -4133,9 +4106,16 @@
             <w:u w:val="single"/>
             <w:rtl/>
           </w:rPr>
-          <w:t>www.dataprotection.ro</w:t>
+          <w:t xml:space="preserve">| وب‌سایت: </w:t>
         </w:r>
       </w:hyperlink>
+      <w:r>
+        <w:rPr>
+          <w:color w:val="000000"/>
+          <w:rtl/>
+        </w:rPr>
+        <w:t>www.dataprotection.ro</w:t>
+      </w:r>
     </w:p>
     <w:p>
       <w:pPr>
@@ -4169,14 +4149,16 @@
           <w:color w:val="000000"/>
           <w:rtl/>
         </w:rPr>
-        <w:t xml:space="preserve">Ukraine: </w:t>
-      </w:r>
-      <w:r>
-        <w:rPr>
-          <w:color w:val="000000"/>
-          <w:rtl/>
-        </w:rPr>
-        <w:t xml:space="preserve">Office of the Ukrainian Parliament Commissioner for Human Rights (Ombudsman) Email : hotline@ombudsman.gov.ua | </w:t>
+        <w:t>اوکراین:</w:t>
+      </w:r>
+      <w:r>
+        <w:rPr>
+          <w:color w:val="000000"/>
+          <w:rtl/>
+        </w:rPr>
+        <w:t xml:space="preserve"> دفتر کمیسیونر پارلمان اوکراین برای حقوق بشر (امبدمَن)
+ایمیل: hotline@ombudsman.gov.ua
+</w:t>
       </w:r>
       <w:hyperlink r:id="rId14">
         <w:r>
@@ -4185,9 +4167,16 @@
             <w:u w:val="single"/>
             <w:rtl/>
           </w:rPr>
-          <w:t>www.ombudsman.gov.ua</w:t>
+          <w:t xml:space="preserve"> | </w:t>
         </w:r>
       </w:hyperlink>
+      <w:r>
+        <w:rPr>
+          <w:color w:val="000000"/>
+          <w:rtl/>
+        </w:rPr>
+        <w:t>www.ombudsman.gov.ua</w:t>
+      </w:r>
     </w:p>
     <w:p>
       <w:pPr>
@@ -4221,14 +4210,14 @@
           <w:color w:val="000000"/>
           <w:rtl/>
         </w:rPr>
-        <w:t>Georgia</w:t>
-      </w:r>
-      <w:r>
-        <w:rPr>
-          <w:color w:val="000000"/>
-          <w:rtl/>
-        </w:rPr>
-        <w:t xml:space="preserve">: State Inspector’s Service – </w:t>
+        <w:t>گرجستان</w:t>
+      </w:r>
+      <w:r>
+        <w:rPr>
+          <w:color w:val="000000"/>
+          <w:rtl/>
+        </w:rPr>
+        <w:t xml:space="preserve">: سرویس بازرس دولتی – </w:t>
       </w:r>
       <w:hyperlink r:id="rId15">
         <w:r>
@@ -4269,7 +4258,7 @@
         <w:rPr>
           <w:rtl/>
         </w:rPr>
-        <w:t xml:space="preserve">Changes to the Privacy Policy</w:t>
+        <w:t xml:space="preserve">تغییرات در سیاست حفظ حریم خصوصی</w:t>
       </w:r>
     </w:p>
     <w:p>
@@ -4294,7 +4283,7 @@
         <w:rPr>
           <w:rtl/>
         </w:rPr>
-        <w:t xml:space="preserve">We may update our privacy policy from time to time. We will notify you in advance of any substantial change will occur. Please review this page periodically for any updates.</w:t>
+        <w:t xml:space="preserve">ما ممکن است از زمان به زمان سیاست حفظ حریم خصوصی خود را به‌روز کنیم. ما شما را پیشاپیش از هر تغییر مهمی که رخ دهد، مطلع خواهیم کرد. لطفاً این صفحه را به‌طور دوره‌ای برای بررسی هرگونه به‌روزرسانی مرور کنید.</w:t>
       </w:r>
     </w:p>
     <w:p>
@@ -4325,7 +4314,7 @@
         <w:rPr>
           <w:rtl/>
         </w:rPr>
-        <w:t xml:space="preserve">Contact Us</w:t>
+        <w:t xml:space="preserve">تماس با ما</w:t>
       </w:r>
     </w:p>
     <w:p>
@@ -4351,7 +4340,7 @@
           <w:color w:val="000000"/>
           <w:rtl/>
         </w:rPr>
-        <w:t xml:space="preserve">If you have any questions or suggestions about our privacy policy do not hesitate to contact us at &lt;</w:t>
+        <w:t xml:space="preserve">اگر هرگونه سوال یا پیشنهاد دربارهٔ سیاست حفظ حریم خصوصی ما دارید، در تماس با ما تردید نکنید در &lt;</w:t>
       </w:r>
       <w:hyperlink r:id="rId16">
         <w:r>
@@ -4368,7 +4357,7 @@
           <w:color w:val="000000"/>
           <w:rtl/>
         </w:rPr>
-        <w:t xml:space="preserve">&gt; or &lt;kate_kobaidze@wvi.org&gt;.</w:t>
+        <w:t xml:space="preserve">&gt; یا &lt;kate_kobaidze@wvi.org&gt;.</w:t>
       </w:r>
     </w:p>
     <w:sectPr>
@@ -4429,7 +4418,7 @@
         <w:rPr>
           <w:rtl/>
         </w:rPr>
-        <w:t xml:space="preserve">Update link here</w:t>
+        <w:t xml:space="preserve">پیوند به‌روزرسانی اینجا</w:t>
       </w:r>
     </w:p>
   </w:comment>
@@ -4692,12 +4681,12 @@
         <wp:inline distB="0" distT="0" distL="0" distR="0">
           <wp:extent cx="1371600" cy="373981"/>
           <wp:effectExtent b="0" l="0" r="0" t="0"/>
-          <wp:docPr descr="C:\Users\mdagher\AppData\Local\Microsoft\Windows\INetCache\Content.MSO\BA7E5EB1.tmp" id="69" name="image1.jpg"/>
+          <wp:docPr descr="C:\Users\mdagher\AppData\Local\Microsoft\Windows\INetCache\Content.MSO\BA7E5EB1.tmp" id="69" name="تصویر1.jpg"/>
           <a:graphic>
             <a:graphicData uri="http://schemas.openxmlformats.org/drawingml/2006/picture">
               <pic:pic>
                 <pic:nvPicPr>
-                  <pic:cNvPr descr="C:\Users\mdagher\AppData\Local\Microsoft\Windows\INetCache\Content.MSO\BA7E5EB1.tmp" id="0" name="image1.jpg"/>
+                  <pic:cNvPr descr="C:\Users\mdagher\AppData\Local\Microsoft\Windows\INetCache\Content.MSO\BA7E5EB1.tmp" id="0" name="تصویر1.jpg"/>
                   <pic:cNvPicPr preferRelativeResize="0"/>
                 </pic:nvPicPr>
                 <pic:blipFill>
@@ -4771,12 +4760,12 @@
         <wp:inline distB="0" distT="0" distL="0" distR="0">
           <wp:extent cx="1371600" cy="373981"/>
           <wp:effectExtent b="0" l="0" r="0" t="0"/>
-          <wp:docPr descr="C:\Users\mdagher\AppData\Local\Microsoft\Windows\INetCache\Content.MSO\BA7E5EB1.tmp" id="70" name="image1.jpg"/>
+          <wp:docPr descr="C:\Users\mdagher\AppData\Local\Microsoft\Windows\INetCache\Content.MSO\BA7E5EB1.tmp" id="70" name="تصویر1.jpg"/>
           <a:graphic>
             <a:graphicData uri="http://schemas.openxmlformats.org/drawingml/2006/picture">
               <pic:pic>
                 <pic:nvPicPr>
-                  <pic:cNvPr descr="C:\Users\mdagher\AppData\Local\Microsoft\Windows\INetCache\Content.MSO\BA7E5EB1.tmp" id="0" name="image1.jpg"/>
+                  <pic:cNvPr descr="C:\Users\mdagher\AppData\Local\Microsoft\Windows\INetCache\Content.MSO\BA7E5EB1.tmp" id="0" name="تصویر1.jpg"/>
                   <pic:cNvPicPr preferRelativeResize="0"/>
                 </pic:nvPicPr>
                 <pic:blipFill>

</xml_diff>